<commit_message>
done with heroku login
</commit_message>
<xml_diff>
--- a/hello.docx
+++ b/hello.docx
@@ -12,8 +12,48 @@
         <w:rPr>
           <w:lang w:val="en-US"/>
         </w:rPr>
-        <w:t>Now I gonna try git and version control to check that I understand it yet or not</w:t>
+        <w:t xml:space="preserve">Now I </w:t>
       </w:r>
+      <w:proofErr w:type="spellStart"/>
+      <w:r>
+        <w:rPr>
+          <w:lang w:val="en-US"/>
+        </w:rPr>
+        <w:t>gonna</w:t>
+      </w:r>
+      <w:proofErr w:type="spellEnd"/>
+      <w:r>
+        <w:rPr>
+          <w:lang w:val="en-US"/>
+        </w:rPr>
+        <w:t xml:space="preserve"> try git and version control to check that I understand it yet or not</w:t>
+      </w:r>
+      <w:r>
+        <w:rPr>
+          <w:lang w:val="en-US"/>
+        </w:rPr>
+        <w:t>.</w:t>
+      </w:r>
+    </w:p>
+    <w:p>
+      <w:pPr>
+        <w:rPr>
+          <w:lang w:val="en-US"/>
+        </w:rPr>
+      </w:pPr>
+      <w:r>
+        <w:rPr>
+          <w:lang w:val="en-US"/>
+        </w:rPr>
+        <w:t>Learnt Heroku now feeling so good</w:t>
+      </w:r>
+    </w:p>
+    <w:p>
+      <w:pPr>
+        <w:rPr>
+          <w:lang w:val="en-US"/>
+        </w:rPr>
+      </w:pPr>
     </w:p>
     <w:sectPr>
       <w:pgSz w:w="11906" w:h="16838"/>

</xml_diff>